<commit_message>
update all four quadrants working, put the previous code in backup folder
</commit_message>
<xml_diff>
--- a/Mini_Project/CORDIC_Open_Points.docx
+++ b/Mini_Project/CORDIC_Open_Points.docx
@@ -20,7 +20,25 @@
         <w:t>th</w:t>
       </w:r>
       <w:r>
-        <w:t xml:space="preserve"> quadrant as well ? </w:t>
+        <w:t xml:space="preserve"> quadrant as </w:t>
+      </w:r>
+      <w:proofErr w:type="gramStart"/>
+      <w:r>
+        <w:t>well ?</w:t>
+      </w:r>
+      <w:proofErr w:type="gramEnd"/>
+      <w:r>
+        <w:t xml:space="preserve"> </w:t>
+      </w:r>
+      <w:r>
+        <w:t xml:space="preserve"> </w:t>
+      </w:r>
+      <w:r>
+        <w:rPr>
+          <w:b/>
+          <w:bCs/>
+        </w:rPr>
+        <w:t>Yes</w:t>
       </w:r>
     </w:p>
     <w:p>
@@ -34,6 +52,25 @@
       <w:r>
         <w:t>Look at theta = 90 degrees (2’s complement needed ??)</w:t>
       </w:r>
+      <w:r>
+        <w:t xml:space="preserve"> </w:t>
+      </w:r>
+      <w:r>
+        <w:rPr>
+          <w:b/>
+          <w:bCs/>
+        </w:rPr>
+        <w:t xml:space="preserve">Not needed but there is a wrong value before the right value is </w:t>
+      </w:r>
+      <w:proofErr w:type="gramStart"/>
+      <w:r>
+        <w:rPr>
+          <w:b/>
+          <w:bCs/>
+        </w:rPr>
+        <w:t>displayed</w:t>
+      </w:r>
+      <w:proofErr w:type="gramEnd"/>
     </w:p>
     <w:p>
       <w:pPr>
@@ -44,7 +81,15 @@
         </w:numPr>
       </w:pPr>
       <w:r>
-        <w:t xml:space="preserve">Handling the target angles that do not lie in quadrant 1 : </w:t>
+        <w:t xml:space="preserve">Handling the target angles that do not lie in quadrant </w:t>
+      </w:r>
+      <w:proofErr w:type="gramStart"/>
+      <w:r>
+        <w:t>1 :</w:t>
+      </w:r>
+      <w:proofErr w:type="gramEnd"/>
+      <w:r>
+        <w:t xml:space="preserve"> </w:t>
       </w:r>
     </w:p>
     <w:p>
@@ -56,10 +101,63 @@
         </w:numPr>
       </w:pPr>
       <w:r>
-        <w:t>Have a separate module get_conv_target_angle(target_angle,  target_angle_conv)</w:t>
+        <w:t xml:space="preserve">Have a separate module </w:t>
+      </w:r>
+      <w:proofErr w:type="spellStart"/>
+      <w:r>
+        <w:t>get_conv_target_</w:t>
+      </w:r>
+      <w:proofErr w:type="gramStart"/>
+      <w:r>
+        <w:t>angle</w:t>
+      </w:r>
+      <w:proofErr w:type="spellEnd"/>
+      <w:r>
+        <w:t>(</w:t>
+      </w:r>
+      <w:proofErr w:type="spellStart"/>
+      <w:proofErr w:type="gramEnd"/>
+      <w:r>
+        <w:t>target_angle</w:t>
+      </w:r>
+      <w:proofErr w:type="spellEnd"/>
+      <w:r>
+        <w:t xml:space="preserve">,  </w:t>
+      </w:r>
+      <w:proofErr w:type="spellStart"/>
+      <w:r>
+        <w:t>target_angle_conv</w:t>
+      </w:r>
+      <w:proofErr w:type="spellEnd"/>
+      <w:r>
+        <w:t>)</w:t>
       </w:r>
     </w:p>
-    <w:p/>
+    <w:p>
+      <w:pPr>
+        <w:ind w:left="1440"/>
+        <w:rPr>
+          <w:b/>
+          <w:bCs/>
+        </w:rPr>
+      </w:pPr>
+      <w:r>
+        <w:rPr>
+          <w:b/>
+          <w:bCs/>
+        </w:rPr>
+        <w:t xml:space="preserve">All four quadrants </w:t>
+      </w:r>
+      <w:proofErr w:type="gramStart"/>
+      <w:r>
+        <w:rPr>
+          <w:b/>
+          <w:bCs/>
+        </w:rPr>
+        <w:t>working</w:t>
+      </w:r>
+      <w:proofErr w:type="gramEnd"/>
+    </w:p>
     <w:p>
       <w:pPr>
         <w:pStyle w:val="ListParagraph"/>
@@ -69,7 +167,15 @@
         </w:numPr>
       </w:pPr>
       <w:r>
-        <w:t xml:space="preserve">How to feed inputs and monitor the outputs to this program ? </w:t>
+        <w:t xml:space="preserve">How to feed inputs and monitor the outputs to this </w:t>
+      </w:r>
+      <w:proofErr w:type="gramStart"/>
+      <w:r>
+        <w:t>program ?</w:t>
+      </w:r>
+      <w:proofErr w:type="gramEnd"/>
+      <w:r>
+        <w:t xml:space="preserve"> </w:t>
       </w:r>
     </w:p>
     <w:p>
@@ -81,7 +187,15 @@
         </w:numPr>
       </w:pPr>
       <w:r>
-        <w:t xml:space="preserve">Is this implementation OK ? </w:t>
+        <w:t xml:space="preserve">Is this implementation </w:t>
+      </w:r>
+      <w:proofErr w:type="gramStart"/>
+      <w:r>
+        <w:t>OK ?</w:t>
+      </w:r>
+      <w:proofErr w:type="gramEnd"/>
+      <w:r>
+        <w:t xml:space="preserve"> </w:t>
       </w:r>
     </w:p>
     <w:p>

</xml_diff>